<commit_message>
R2 revision on supple materials
</commit_message>
<xml_diff>
--- a/script/SupplementaryMaterials/Supplementary_Materials_MDDprs_MWAS.docx
+++ b/script/SupplementaryMaterials/Supplementary_Materials_MDDprs_MWAS.docx
@@ -2267,7 +2267,7 @@
               <a:graphicData uri="http://schemas.openxmlformats.org/drawingml/2006/picture">
                 <pic:pic>
                   <pic:nvPicPr>
-                    <pic:cNvPr descr="/exports/igmm/eddie/GenScotDepression/shen/ActiveProject/Genetic/MR_meth_MDD/Figs/zoomlocus/zoomlocusplots.png" id="0" name="Picture"/>
+                    <pic:cNvPr descr="/exports/igmm/eddie/GenScotDepression/shen/ActiveProject/Genetic/MDD_PRS_MWAS/Figs/zoomlocus/zoomlocusplots.png" id="0" name="Picture"/>
                     <pic:cNvPicPr>
                       <a:picLocks noChangeArrowheads="1" noChangeAspect="1"/>
                     </pic:cNvPicPr>
@@ -2698,7 +2698,6 @@
     </w:p>
     <w:tbl xmlns:w="http://schemas.openxmlformats.org/wordprocessingml/2006/main" xmlns:r="http://schemas.openxmlformats.org/officeDocument/2006/relationships" xmlns:w14="http://schemas.microsoft.com/office/word/2010/wordml" xmlns:wp="http://schemas.openxmlformats.org/drawingml/2006/wordprocessingDrawing" xmlns:a="http://schemas.openxmlformats.org/drawingml/2006/main" xmlns:pic="http://schemas.openxmlformats.org/drawingml/2006/picture">
       <w:tblPr>
-        NA"/&gt;
         <w:tblLayout w:type="autofit"/>
         <w:jc w:val="center"/>
         <w:tblLook w:firstRow="1" w:lastRow="0" w:firstColumn="0" w:lastColumn="0" w:noHBand="0" w:noVBand="1"/>
@@ -3995,7 +3994,6 @@
     </w:p>
     <w:tbl xmlns:w="http://schemas.openxmlformats.org/wordprocessingml/2006/main" xmlns:r="http://schemas.openxmlformats.org/officeDocument/2006/relationships" xmlns:w14="http://schemas.microsoft.com/office/word/2010/wordml" xmlns:wp="http://schemas.openxmlformats.org/drawingml/2006/wordprocessingDrawing" xmlns:a="http://schemas.openxmlformats.org/drawingml/2006/main" xmlns:pic="http://schemas.openxmlformats.org/drawingml/2006/picture">
       <w:tblPr>
-        NA"/&gt;
         <w:tblLayout w:type="autofit"/>
         <w:jc w:val="center"/>
         <w:tblLook w:firstRow="1" w:lastRow="0" w:firstColumn="0" w:lastColumn="0" w:noHBand="0" w:noVBand="1"/>
@@ -5557,7 +5555,6 @@
     </w:p>
     <w:tbl xmlns:w="http://schemas.openxmlformats.org/wordprocessingml/2006/main" xmlns:r="http://schemas.openxmlformats.org/officeDocument/2006/relationships" xmlns:w14="http://schemas.microsoft.com/office/word/2010/wordml" xmlns:wp="http://schemas.openxmlformats.org/drawingml/2006/wordprocessingDrawing" xmlns:a="http://schemas.openxmlformats.org/drawingml/2006/main" xmlns:pic="http://schemas.openxmlformats.org/drawingml/2006/picture">
       <w:tblPr>
-        NA"/&gt;
         <w:tblLayout w:type="autofit"/>
         <w:jc w:val="center"/>
         <w:tblLook w:firstRow="1" w:lastRow="0" w:firstColumn="0" w:lastColumn="0" w:noHBand="0" w:noVBand="1"/>
@@ -10461,7 +10458,6 @@
     </w:p>
     <w:tbl xmlns:w="http://schemas.openxmlformats.org/wordprocessingml/2006/main" xmlns:r="http://schemas.openxmlformats.org/officeDocument/2006/relationships" xmlns:w14="http://schemas.microsoft.com/office/word/2010/wordml" xmlns:wp="http://schemas.openxmlformats.org/drawingml/2006/wordprocessingDrawing" xmlns:a="http://schemas.openxmlformats.org/drawingml/2006/main" xmlns:pic="http://schemas.openxmlformats.org/drawingml/2006/picture">
       <w:tblPr>
-        NA"/&gt;
         <w:tblLayout w:type="autofit"/>
         <w:jc w:val="center"/>
         <w:tblLook w:firstRow="1" w:lastRow="0" w:firstColumn="0" w:lastColumn="0" w:noHBand="0" w:noVBand="1"/>
@@ -11728,7 +11724,6 @@
     </w:p>
     <w:tbl xmlns:w="http://schemas.openxmlformats.org/wordprocessingml/2006/main" xmlns:r="http://schemas.openxmlformats.org/officeDocument/2006/relationships" xmlns:w14="http://schemas.microsoft.com/office/word/2010/wordml" xmlns:wp="http://schemas.openxmlformats.org/drawingml/2006/wordprocessingDrawing" xmlns:a="http://schemas.openxmlformats.org/drawingml/2006/main" xmlns:pic="http://schemas.openxmlformats.org/drawingml/2006/picture">
       <w:tblPr>
-        NA"/&gt;
         <w:tblLayout w:type="autofit"/>
         <w:jc w:val="center"/>
         <w:tblLook w:firstRow="1" w:lastRow="0" w:firstColumn="0" w:lastColumn="0" w:noHBand="0" w:noVBand="1"/>
@@ -18493,7 +18488,6 @@
     </w:p>
     <w:tbl xmlns:w="http://schemas.openxmlformats.org/wordprocessingml/2006/main" xmlns:r="http://schemas.openxmlformats.org/officeDocument/2006/relationships" xmlns:w14="http://schemas.microsoft.com/office/word/2010/wordml" xmlns:wp="http://schemas.openxmlformats.org/drawingml/2006/wordprocessingDrawing" xmlns:a="http://schemas.openxmlformats.org/drawingml/2006/main" xmlns:pic="http://schemas.openxmlformats.org/drawingml/2006/picture">
       <w:tblPr>
-        NA"/&gt;
         <w:tblLayout w:type="autofit"/>
         <w:jc w:val="center"/>
         <w:tblLook w:firstRow="1" w:lastRow="0" w:firstColumn="0" w:lastColumn="0" w:noHBand="0" w:noVBand="1"/>
@@ -19846,7 +19840,6 @@
     </w:p>
     <w:tbl xmlns:w="http://schemas.openxmlformats.org/wordprocessingml/2006/main" xmlns:r="http://schemas.openxmlformats.org/officeDocument/2006/relationships" xmlns:w14="http://schemas.microsoft.com/office/word/2010/wordml" xmlns:wp="http://schemas.openxmlformats.org/drawingml/2006/wordprocessingDrawing" xmlns:a="http://schemas.openxmlformats.org/drawingml/2006/main" xmlns:pic="http://schemas.openxmlformats.org/drawingml/2006/picture">
       <w:tblPr>
-        NA"/&gt;
         <w:tblLayout w:type="autofit"/>
         <w:jc w:val="center"/>
         <w:tblLook w:firstRow="1" w:lastRow="0" w:firstColumn="0" w:lastColumn="0" w:noHBand="0" w:noVBand="1"/>
@@ -25430,7 +25423,6 @@
     </w:p>
     <w:tbl xmlns:w="http://schemas.openxmlformats.org/wordprocessingml/2006/main" xmlns:r="http://schemas.openxmlformats.org/officeDocument/2006/relationships" xmlns:w14="http://schemas.microsoft.com/office/word/2010/wordml" xmlns:wp="http://schemas.openxmlformats.org/drawingml/2006/wordprocessingDrawing" xmlns:a="http://schemas.openxmlformats.org/drawingml/2006/main" xmlns:pic="http://schemas.openxmlformats.org/drawingml/2006/picture">
       <w:tblPr>
-        NA"/&gt;
         <w:tblLayout w:type="autofit"/>
         <w:jc w:val="center"/>
         <w:tblLook w:firstRow="1" w:lastRow="0" w:firstColumn="0" w:lastColumn="0" w:noHBand="0" w:noVBand="1"/>
@@ -30978,7 +30970,6 @@
     </w:p>
     <w:tbl xmlns:w="http://schemas.openxmlformats.org/wordprocessingml/2006/main" xmlns:r="http://schemas.openxmlformats.org/officeDocument/2006/relationships" xmlns:w14="http://schemas.microsoft.com/office/word/2010/wordml" xmlns:wp="http://schemas.openxmlformats.org/drawingml/2006/wordprocessingDrawing" xmlns:a="http://schemas.openxmlformats.org/drawingml/2006/main" xmlns:pic="http://schemas.openxmlformats.org/drawingml/2006/picture">
       <w:tblPr>
-        NA"/&gt;
         <w:tblLayout w:type="autofit"/>
         <w:jc w:val="center"/>
         <w:tblLook w:firstRow="1" w:lastRow="0" w:firstColumn="0" w:lastColumn="0" w:noHBand="0" w:noVBand="1"/>
@@ -33039,7 +33030,6 @@
     </w:p>
     <w:tbl xmlns:w="http://schemas.openxmlformats.org/wordprocessingml/2006/main" xmlns:r="http://schemas.openxmlformats.org/officeDocument/2006/relationships" xmlns:w14="http://schemas.microsoft.com/office/word/2010/wordml" xmlns:wp="http://schemas.openxmlformats.org/drawingml/2006/wordprocessingDrawing" xmlns:a="http://schemas.openxmlformats.org/drawingml/2006/main" xmlns:pic="http://schemas.openxmlformats.org/drawingml/2006/picture">
       <w:tblPr>
-        NA"/&gt;
         <w:tblLayout w:type="autofit"/>
         <w:jc w:val="center"/>
         <w:tblLook w:firstRow="1" w:lastRow="0" w:firstColumn="0" w:lastColumn="0" w:noHBand="0" w:noVBand="1"/>

</xml_diff>